<commit_message>
Updated to comply with new build
Due to language change
</commit_message>
<xml_diff>
--- a/UseCaseSpecification_Group2.docx
+++ b/UseCaseSpecification_Group2.docx
@@ -505,7 +505,7 @@
         <w:ind w:left="1980" w:firstLine="0"/>
       </w:pPr>
       <w:r>
-        <w:t>The system calculates the initial cost of the conference</w:t>
+        <w:t>The system adds the session to a new conference and adds the conference to the Record.</w:t>
       </w:r>
     </w:p>
     <w:p>
@@ -524,6 +524,25 @@
         <w:ind w:left="1980" w:firstLine="0"/>
       </w:pPr>
       <w:r>
+        <w:t>The system calculates the initial cost of the conference</w:t>
+      </w:r>
+    </w:p>
+    <w:p>
+      <w:pPr>
+        <w:pStyle w:val="ListParagraph"/>
+        <w:numPr>
+          <w:ilvl w:val="2"/>
+          <w:numId w:val="4"/>
+        </w:numPr>
+        <w:tabs>
+          <w:tab w:val="left" w:pos="360"/>
+          <w:tab w:val="left" w:pos="720"/>
+          <w:tab w:val="left" w:pos="1080"/>
+          <w:tab w:val="left" w:pos="1440"/>
+        </w:tabs>
+        <w:ind w:left="1980" w:firstLine="0"/>
+      </w:pPr>
+      <w:r>
         <w:t>The system informs them of success and updates the record to reflect the newly scheduled session</w:t>
       </w:r>
     </w:p>
@@ -806,6 +825,7 @@
         <w:rPr>
           <w:color w:val="FF0000"/>
         </w:rPr>
+        <w:lastRenderedPageBreak/>
         <w:tab/>
       </w:r>
       <w:r>
@@ -852,7 +872,6 @@
         <w:ind w:left="1440"/>
       </w:pPr>
       <w:r>
-        <w:lastRenderedPageBreak/>
         <w:tab/>
       </w:r>
       <w:r>
@@ -909,6 +928,12 @@
       <w:r>
         <w:t>The business will need to contact the conference center.</w:t>
       </w:r>
+      <w:r>
+        <w:t xml:space="preserve"> </w:t>
+      </w:r>
+      <w:r>
+        <w:t xml:space="preserve"> </w:t>
+      </w:r>
     </w:p>
     <w:p>
       <w:pPr>
@@ -929,6 +954,33 @@
       </w:r>
       <w:r>
         <w:rPr>
+          <w:color w:val="FF0000"/>
+        </w:rPr>
+        <w:tab/>
+      </w:r>
+      <w:r>
+        <w:t>(Implies use of CC employee terminal)</w:t>
+      </w:r>
+    </w:p>
+    <w:p>
+      <w:pPr>
+        <w:pStyle w:val="ListParagraph"/>
+        <w:tabs>
+          <w:tab w:val="left" w:pos="360"/>
+          <w:tab w:val="left" w:pos="720"/>
+          <w:tab w:val="left" w:pos="1080"/>
+          <w:tab w:val="left" w:pos="1440"/>
+        </w:tabs>
+        <w:ind w:left="1440"/>
+      </w:pPr>
+      <w:r>
+        <w:rPr>
+          <w:color w:val="FF0000"/>
+        </w:rPr>
+        <w:tab/>
+      </w:r>
+      <w:r>
+        <w:rPr>
           <w:b/>
         </w:rPr>
         <w:t xml:space="preserve">Condition 4: </w:t>
@@ -946,6 +998,54 @@
           <w:tab w:val="left" w:pos="1080"/>
           <w:tab w:val="left" w:pos="1440"/>
         </w:tabs>
+        <w:ind w:left="2160"/>
+      </w:pPr>
+      <w:r>
+        <w:rPr>
+          <w:b/>
+        </w:rPr>
+        <w:tab/>
+      </w:r>
+      <w:r>
+        <w:rPr>
+          <w:color w:val="FF0000"/>
+        </w:rPr>
+        <w:t>D7.</w:t>
+      </w:r>
+      <w:r>
+        <w:t xml:space="preserve"> Add the session to the conference</w:t>
+      </w:r>
+      <w:r>
+        <w:br/>
+      </w:r>
+      <w:r>
+        <w:rPr>
+          <w:b/>
+        </w:rPr>
+        <w:t>Condition 5</w:t>
+      </w:r>
+      <w:r>
+        <w:rPr>
+          <w:b/>
+        </w:rPr>
+        <w:t xml:space="preserve">: </w:t>
+      </w:r>
+      <w:r>
+        <w:t xml:space="preserve">The name of the </w:t>
+      </w:r>
+      <w:r>
+        <w:t>session already exists</w:t>
+      </w:r>
+    </w:p>
+    <w:p>
+      <w:pPr>
+        <w:pStyle w:val="ListParagraph"/>
+        <w:tabs>
+          <w:tab w:val="left" w:pos="360"/>
+          <w:tab w:val="left" w:pos="720"/>
+          <w:tab w:val="left" w:pos="1080"/>
+          <w:tab w:val="left" w:pos="1440"/>
+        </w:tabs>
         <w:ind w:left="1440"/>
       </w:pPr>
       <w:r>
@@ -964,13 +1064,29 @@
         <w:rPr>
           <w:color w:val="FF0000"/>
         </w:rPr>
-        <w:t>D7.</w:t>
-      </w:r>
-      <w:r>
-        <w:t xml:space="preserve"> Add the session to the conference</w:t>
-      </w:r>
-      <w:bookmarkStart w:id="0" w:name="_GoBack"/>
-      <w:bookmarkEnd w:id="0"/>
+        <w:t>D8</w:t>
+      </w:r>
+      <w:r>
+        <w:rPr>
+          <w:color w:val="FF0000"/>
+        </w:rPr>
+        <w:t>.</w:t>
+      </w:r>
+      <w:r>
+        <w:t xml:space="preserve"> Require the user to rename the session</w:t>
+      </w:r>
+    </w:p>
+    <w:p>
+      <w:pPr>
+        <w:pStyle w:val="ListParagraph"/>
+        <w:tabs>
+          <w:tab w:val="left" w:pos="360"/>
+          <w:tab w:val="left" w:pos="720"/>
+          <w:tab w:val="left" w:pos="1080"/>
+          <w:tab w:val="left" w:pos="1440"/>
+        </w:tabs>
+        <w:ind w:left="1440"/>
+      </w:pPr>
     </w:p>
     <w:p>
       <w:pPr>
@@ -1077,13 +1193,19 @@
         <w:ind w:left="1980" w:firstLine="0"/>
       </w:pPr>
       <w:r>
-        <w:t>The system uses SQL queries, php,</w:t>
-      </w:r>
-      <w:r>
-        <w:t xml:space="preserve"> JavaScript,</w:t>
-      </w:r>
-      <w:r>
-        <w:t xml:space="preserve"> and HTML, to build a calendar for the current month. Each scheduled session </w:t>
+        <w:t xml:space="preserve">The system uses </w:t>
+      </w:r>
+      <w:r>
+        <w:t>requests to the database Record class</w:t>
+      </w:r>
+      <w:r>
+        <w:t>, to build a calendar</w:t>
+      </w:r>
+      <w:r>
+        <w:t>-like webpage</w:t>
+      </w:r>
+      <w:r>
+        <w:t xml:space="preserve"> for the current month. Each scheduled session </w:t>
       </w:r>
       <w:r>
         <w:t>show</w:t>
@@ -1104,13 +1226,25 @@
         <w:t xml:space="preserve">the number of registered guests, </w:t>
       </w:r>
       <w:r>
-        <w:t>and the conference it belongs too, for every day of the current month.</w:t>
-      </w:r>
-      <w:r>
-        <w:t xml:space="preserve"> Open session times display available equipment. </w:t>
-      </w:r>
-      <w:r>
-        <w:t>If a session has the maximum number of guests, it cannot be selected.</w:t>
+        <w:t xml:space="preserve">and the </w:t>
+      </w:r>
+      <w:r>
+        <w:t>conference it belongs too, for all currently scheduled sessions in the month</w:t>
+      </w:r>
+      <w:r>
+        <w:t>.</w:t>
+      </w:r>
+      <w:r>
+        <w:t xml:space="preserve"> </w:t>
+      </w:r>
+      <w:r>
+        <w:t xml:space="preserve">If a session has the maximum number of guests, </w:t>
+      </w:r>
+      <w:r>
+        <w:t>a guest cannot register for it</w:t>
+      </w:r>
+      <w:r>
+        <w:t>.</w:t>
       </w:r>
     </w:p>
     <w:p>
@@ -1130,6 +1264,46 @@
         <w:ind w:left="1980" w:firstLine="0"/>
       </w:pPr>
       <w:r>
+        <w:t>System creates the UCCS_Calendar.html</w:t>
+      </w:r>
+    </w:p>
+    <w:p>
+      <w:pPr>
+        <w:pStyle w:val="ListParagraph"/>
+        <w:numPr>
+          <w:ilvl w:val="2"/>
+          <w:numId w:val="4"/>
+        </w:numPr>
+        <w:tabs>
+          <w:tab w:val="left" w:pos="360"/>
+          <w:tab w:val="left" w:pos="720"/>
+          <w:tab w:val="left" w:pos="1080"/>
+          <w:tab w:val="left" w:pos="1440"/>
+          <w:tab w:val="left" w:pos="1980"/>
+        </w:tabs>
+        <w:ind w:left="1980" w:firstLine="0"/>
+      </w:pPr>
+      <w:r>
+        <w:t>User opens file</w:t>
+      </w:r>
+    </w:p>
+    <w:p>
+      <w:pPr>
+        <w:pStyle w:val="ListParagraph"/>
+        <w:numPr>
+          <w:ilvl w:val="2"/>
+          <w:numId w:val="4"/>
+        </w:numPr>
+        <w:tabs>
+          <w:tab w:val="left" w:pos="360"/>
+          <w:tab w:val="left" w:pos="720"/>
+          <w:tab w:val="left" w:pos="1080"/>
+          <w:tab w:val="left" w:pos="1440"/>
+          <w:tab w:val="left" w:pos="1980"/>
+        </w:tabs>
+        <w:ind w:left="1980" w:firstLine="0"/>
+      </w:pPr>
+      <w:r>
         <w:t>User closes system</w:t>
       </w:r>
     </w:p>
@@ -1180,6 +1354,20 @@
     </w:p>
     <w:p>
       <w:pPr>
+        <w:tabs>
+          <w:tab w:val="left" w:pos="360"/>
+          <w:tab w:val="left" w:pos="720"/>
+          <w:tab w:val="left" w:pos="1080"/>
+          <w:tab w:val="left" w:pos="1440"/>
+          <w:tab w:val="left" w:pos="1980"/>
+        </w:tabs>
+        <w:rPr>
+          <w:i/>
+        </w:rPr>
+      </w:pPr>
+    </w:p>
+    <w:p>
+      <w:pPr>
         <w:pStyle w:val="ListParagraph"/>
         <w:tabs>
           <w:tab w:val="left" w:pos="360"/>
@@ -1188,10 +1376,31 @@
           <w:tab w:val="left" w:pos="1440"/>
         </w:tabs>
         <w:ind w:left="1440"/>
-        <w:rPr>
-          <w:b/>
-        </w:rPr>
-      </w:pPr>
+      </w:pPr>
+      <w:r>
+        <w:tab/>
+      </w:r>
+      <w:r>
+        <w:rPr>
+          <w:b/>
+        </w:rPr>
+        <w:t xml:space="preserve">Condition </w:t>
+      </w:r>
+      <w:r>
+        <w:rPr>
+          <w:b/>
+        </w:rPr>
+        <w:t>1</w:t>
+      </w:r>
+      <w:r>
+        <w:rPr>
+          <w:b/>
+        </w:rPr>
+        <w:t xml:space="preserve">: </w:t>
+      </w:r>
+      <w:r>
+        <w:t>An internal database error occurs</w:t>
+      </w:r>
     </w:p>
     <w:p>
       <w:pPr>
@@ -1209,217 +1418,62 @@
           <w:b/>
         </w:rPr>
         <w:tab/>
-        <w:t xml:space="preserve">Condition 1: </w:t>
-      </w:r>
-      <w:r>
-        <w:t>Actor selects a scheduled session</w:t>
-      </w:r>
-    </w:p>
-    <w:p>
-      <w:pPr>
-        <w:pStyle w:val="ListParagraph"/>
-        <w:tabs>
-          <w:tab w:val="left" w:pos="360"/>
-          <w:tab w:val="left" w:pos="720"/>
-          <w:tab w:val="left" w:pos="1080"/>
-          <w:tab w:val="left" w:pos="1440"/>
-          <w:tab w:val="left" w:pos="1980"/>
+      </w:r>
+      <w:r>
+        <w:rPr>
+          <w:b/>
+        </w:rPr>
+        <w:tab/>
+      </w:r>
+      <w:r>
+        <w:rPr>
+          <w:color w:val="FF0000"/>
+        </w:rPr>
+        <w:t>D1</w:t>
+      </w:r>
+      <w:r>
+        <w:rPr>
+          <w:color w:val="FF0000"/>
+        </w:rPr>
+        <w:t xml:space="preserve">. </w:t>
+      </w:r>
+      <w:r>
+        <w:t>The business will need to contact the conference center.</w:t>
+      </w:r>
+      <w:r>
+        <w:t xml:space="preserve"> </w:t>
+      </w:r>
+    </w:p>
+    <w:p>
+      <w:pPr>
+        <w:pStyle w:val="ListParagraph"/>
+        <w:tabs>
+          <w:tab w:val="left" w:pos="360"/>
+          <w:tab w:val="left" w:pos="720"/>
+          <w:tab w:val="left" w:pos="1080"/>
+          <w:tab w:val="left" w:pos="1440"/>
         </w:tabs>
         <w:ind w:left="1440"/>
-        <w:rPr>
-          <w:i/>
-        </w:rPr>
-      </w:pPr>
-      <w:r>
-        <w:rPr>
-          <w:b/>
-        </w:rPr>
-        <w:tab/>
-      </w:r>
-      <w:r>
-        <w:rPr>
-          <w:b/>
-        </w:rPr>
-        <w:tab/>
-      </w:r>
-      <w:r>
-        <w:rPr>
-          <w:b/>
-        </w:rPr>
-        <w:tab/>
-      </w:r>
-      <w:r>
-        <w:rPr>
-          <w:color w:val="FF0000"/>
-        </w:rPr>
-        <w:t xml:space="preserve">D1. </w:t>
-      </w:r>
-      <w:r>
-        <w:t xml:space="preserve">Perform </w:t>
-      </w:r>
-      <w:r>
-        <w:rPr>
-          <w:i/>
-        </w:rPr>
-        <w:t>Register to Attend Session</w:t>
-      </w:r>
-    </w:p>
-    <w:p>
-      <w:pPr>
-        <w:pStyle w:val="ListParagraph"/>
-        <w:tabs>
-          <w:tab w:val="left" w:pos="360"/>
-          <w:tab w:val="left" w:pos="720"/>
-          <w:tab w:val="left" w:pos="1080"/>
-          <w:tab w:val="left" w:pos="1440"/>
-          <w:tab w:val="left" w:pos="1980"/>
+      </w:pPr>
+      <w:r>
+        <w:tab/>
+      </w:r>
+      <w:r>
+        <w:tab/>
+        <w:t>(Implies use of CC employee terminal)</w:t>
+      </w:r>
+    </w:p>
+    <w:p>
+      <w:pPr>
+        <w:pStyle w:val="ListParagraph"/>
+        <w:tabs>
+          <w:tab w:val="left" w:pos="360"/>
+          <w:tab w:val="left" w:pos="720"/>
+          <w:tab w:val="left" w:pos="1080"/>
+          <w:tab w:val="left" w:pos="1440"/>
         </w:tabs>
         <w:ind w:left="1440"/>
       </w:pPr>
-    </w:p>
-    <w:p>
-      <w:pPr>
-        <w:pStyle w:val="ListParagraph"/>
-        <w:tabs>
-          <w:tab w:val="left" w:pos="360"/>
-          <w:tab w:val="left" w:pos="720"/>
-          <w:tab w:val="left" w:pos="1080"/>
-          <w:tab w:val="left" w:pos="1440"/>
-        </w:tabs>
-        <w:ind w:left="1440"/>
-      </w:pPr>
-      <w:r>
-        <w:rPr>
-          <w:b/>
-        </w:rPr>
-        <w:tab/>
-        <w:t xml:space="preserve">Condition 2: </w:t>
-      </w:r>
-      <w:r>
-        <w:t>Actor selects an unreserved session slot</w:t>
-      </w:r>
-    </w:p>
-    <w:p>
-      <w:pPr>
-        <w:pStyle w:val="ListParagraph"/>
-        <w:tabs>
-          <w:tab w:val="left" w:pos="360"/>
-          <w:tab w:val="left" w:pos="720"/>
-          <w:tab w:val="left" w:pos="1080"/>
-          <w:tab w:val="left" w:pos="1440"/>
-          <w:tab w:val="left" w:pos="1980"/>
-        </w:tabs>
-        <w:ind w:left="1440"/>
-        <w:rPr>
-          <w:i/>
-        </w:rPr>
-      </w:pPr>
-      <w:r>
-        <w:rPr>
-          <w:b/>
-        </w:rPr>
-        <w:tab/>
-      </w:r>
-      <w:r>
-        <w:rPr>
-          <w:b/>
-        </w:rPr>
-        <w:tab/>
-      </w:r>
-      <w:r>
-        <w:rPr>
-          <w:b/>
-        </w:rPr>
-        <w:tab/>
-      </w:r>
-      <w:r>
-        <w:rPr>
-          <w:color w:val="FF0000"/>
-        </w:rPr>
-        <w:t xml:space="preserve">D2. </w:t>
-      </w:r>
-      <w:r>
-        <w:t xml:space="preserve">Perform </w:t>
-      </w:r>
-      <w:r>
-        <w:rPr>
-          <w:i/>
-        </w:rPr>
-        <w:t xml:space="preserve">Register to Host Session </w:t>
-      </w:r>
-    </w:p>
-    <w:p>
-      <w:pPr>
-        <w:pStyle w:val="ListParagraph"/>
-        <w:tabs>
-          <w:tab w:val="left" w:pos="360"/>
-          <w:tab w:val="left" w:pos="720"/>
-          <w:tab w:val="left" w:pos="1080"/>
-          <w:tab w:val="left" w:pos="1440"/>
-          <w:tab w:val="left" w:pos="1980"/>
-        </w:tabs>
-        <w:ind w:left="1440"/>
-        <w:rPr>
-          <w:i/>
-        </w:rPr>
-      </w:pPr>
-    </w:p>
-    <w:p>
-      <w:pPr>
-        <w:pStyle w:val="ListParagraph"/>
-        <w:tabs>
-          <w:tab w:val="left" w:pos="360"/>
-          <w:tab w:val="left" w:pos="720"/>
-          <w:tab w:val="left" w:pos="1080"/>
-          <w:tab w:val="left" w:pos="1440"/>
-        </w:tabs>
-        <w:ind w:left="1440"/>
-      </w:pPr>
-      <w:r>
-        <w:tab/>
-      </w:r>
-      <w:r>
-        <w:rPr>
-          <w:b/>
-        </w:rPr>
-        <w:t xml:space="preserve">Condition 3: </w:t>
-      </w:r>
-      <w:r>
-        <w:t>An internal database error occurs</w:t>
-      </w:r>
-    </w:p>
-    <w:p>
-      <w:pPr>
-        <w:pStyle w:val="ListParagraph"/>
-        <w:tabs>
-          <w:tab w:val="left" w:pos="360"/>
-          <w:tab w:val="left" w:pos="720"/>
-          <w:tab w:val="left" w:pos="1080"/>
-          <w:tab w:val="left" w:pos="1440"/>
-        </w:tabs>
-        <w:ind w:left="1440"/>
-      </w:pPr>
-      <w:r>
-        <w:rPr>
-          <w:b/>
-        </w:rPr>
-        <w:tab/>
-      </w:r>
-      <w:r>
-        <w:rPr>
-          <w:b/>
-        </w:rPr>
-        <w:tab/>
-      </w:r>
-      <w:r>
-        <w:rPr>
-          <w:color w:val="FF0000"/>
-        </w:rPr>
-        <w:t xml:space="preserve">D3. </w:t>
-      </w:r>
-      <w:r>
-        <w:t>The business will need to contact the conference center.</w:t>
-      </w:r>
     </w:p>
     <w:p>
       <w:pPr>
@@ -1470,7 +1524,13 @@
         <w:t xml:space="preserve"> </w:t>
       </w:r>
       <w:r>
-        <w:t>This use case provides guests the ability to register their attendance to a session. If it is a special session, they will need to enter their payment type. Gusts are the intended actors for this use case.</w:t>
+        <w:t xml:space="preserve">This use case provides guests the ability to register their attendance to a session. </w:t>
+      </w:r>
+      <w:r>
+        <w:t xml:space="preserve"> They will enter their payment information; however, they will only be charged i</w:t>
+      </w:r>
+      <w:r>
+        <w:t>f it is a special session. Gusts are the intended actors for this use case.</w:t>
       </w:r>
     </w:p>
     <w:p>
@@ -1510,7 +1570,10 @@
         <w:ind w:left="1980" w:firstLine="0"/>
       </w:pPr>
       <w:r>
-        <w:t>A guest executes the attend session procedure by selecting a session that isn’t full from the schedule</w:t>
+        <w:t>A guest execute</w:t>
+      </w:r>
+      <w:r>
+        <w:t>s the attend session procedure</w:t>
       </w:r>
     </w:p>
     <w:p>
@@ -1528,7 +1591,7 @@
         </w:tabs>
       </w:pPr>
       <w:r>
-        <w:t>The system checks to see if it is special</w:t>
+        <w:t>The system gathers the information from the user</w:t>
       </w:r>
     </w:p>
     <w:p>
@@ -1546,22 +1609,7 @@
         </w:tabs>
       </w:pPr>
       <w:r>
-        <w:t xml:space="preserve">See </w:t>
-      </w:r>
-      <w:r>
-        <w:rPr>
-          <w:b/>
-        </w:rPr>
-        <w:t xml:space="preserve">Condition 1 </w:t>
-      </w:r>
-      <w:r>
-        <w:t xml:space="preserve">or </w:t>
-      </w:r>
-      <w:r>
-        <w:rPr>
-          <w:b/>
-        </w:rPr>
-        <w:t>Condition 2</w:t>
+        <w:t>If the session is special, charge the user</w:t>
       </w:r>
     </w:p>
     <w:p>
@@ -1692,147 +1740,22 @@
         <w:rPr>
           <w:b/>
         </w:rPr>
-        <w:t>Condition 1:</w:t>
-      </w:r>
-      <w:r>
-        <w:t xml:space="preserve"> The session is special</w:t>
-      </w:r>
-    </w:p>
-    <w:p>
-      <w:pPr>
-        <w:tabs>
-          <w:tab w:val="left" w:pos="360"/>
-          <w:tab w:val="left" w:pos="720"/>
-          <w:tab w:val="left" w:pos="1080"/>
-          <w:tab w:val="left" w:pos="1440"/>
-        </w:tabs>
-      </w:pPr>
-      <w:r>
-        <w:tab/>
-      </w:r>
-      <w:r>
-        <w:tab/>
-      </w:r>
-      <w:r>
-        <w:tab/>
-      </w:r>
-      <w:r>
-        <w:tab/>
-      </w:r>
-      <w:r>
-        <w:tab/>
-      </w:r>
-      <w:r>
-        <w:tab/>
-      </w:r>
-      <w:r>
-        <w:rPr>
-          <w:color w:val="FF0000"/>
-        </w:rPr>
-        <w:t>D1.</w:t>
-      </w:r>
-      <w:r>
-        <w:rPr>
-          <w:color w:val="FF0000"/>
-        </w:rPr>
-        <w:t xml:space="preserve"> </w:t>
-      </w:r>
-      <w:r>
-        <w:t>The actor</w:t>
-      </w:r>
-      <w:r>
-        <w:t xml:space="preserve"> enters payment information and </w:t>
-      </w:r>
-      <w:r>
-        <w:t>contact</w:t>
-      </w:r>
-      <w:r>
-        <w:t xml:space="preserve"> information</w:t>
-      </w:r>
-    </w:p>
-    <w:p>
-      <w:pPr>
-        <w:tabs>
-          <w:tab w:val="left" w:pos="360"/>
-          <w:tab w:val="left" w:pos="720"/>
-          <w:tab w:val="left" w:pos="1080"/>
-          <w:tab w:val="left" w:pos="1440"/>
-        </w:tabs>
-      </w:pPr>
-      <w:r>
-        <w:lastRenderedPageBreak/>
-        <w:tab/>
-      </w:r>
-      <w:r>
-        <w:tab/>
-      </w:r>
-      <w:r>
-        <w:tab/>
-      </w:r>
-      <w:r>
-        <w:tab/>
-      </w:r>
-      <w:r>
-        <w:tab/>
-      </w:r>
-      <w:r>
-        <w:tab/>
-      </w:r>
-      <w:r>
-        <w:tab/>
-      </w:r>
-      <w:r>
-        <w:rPr>
-          <w:color w:val="FF0000"/>
-        </w:rPr>
-        <w:t>D2.</w:t>
-      </w:r>
-      <w:r>
-        <w:t xml:space="preserve"> Perform D</w:t>
-      </w:r>
-    </w:p>
-    <w:p>
-      <w:pPr>
-        <w:tabs>
-          <w:tab w:val="left" w:pos="360"/>
-          <w:tab w:val="left" w:pos="720"/>
-          <w:tab w:val="left" w:pos="1080"/>
-          <w:tab w:val="left" w:pos="1440"/>
-        </w:tabs>
-      </w:pPr>
-    </w:p>
-    <w:p>
-      <w:pPr>
-        <w:tabs>
-          <w:tab w:val="left" w:pos="360"/>
-          <w:tab w:val="left" w:pos="720"/>
-          <w:tab w:val="left" w:pos="1080"/>
-          <w:tab w:val="left" w:pos="1440"/>
-        </w:tabs>
-      </w:pPr>
-      <w:r>
-        <w:tab/>
-      </w:r>
-      <w:r>
-        <w:tab/>
-      </w:r>
-      <w:r>
-        <w:tab/>
-      </w:r>
-      <w:r>
-        <w:tab/>
-      </w:r>
-      <w:r>
-        <w:tab/>
-      </w:r>
-      <w:r>
-        <w:rPr>
-          <w:b/>
-        </w:rPr>
-        <w:t xml:space="preserve">Condition 2: </w:t>
-      </w:r>
-      <w:r>
-        <w:t>The session is not special</w:t>
+        <w:t xml:space="preserve">Condition </w:t>
+      </w:r>
+      <w:r>
+        <w:rPr>
+          <w:b/>
+        </w:rPr>
+        <w:t>1</w:t>
+      </w:r>
+      <w:r>
+        <w:rPr>
+          <w:b/>
+        </w:rPr>
+        <w:t xml:space="preserve">: </w:t>
+      </w:r>
+      <w:r>
+        <w:t>An internal database error occurs</w:t>
       </w:r>
     </w:p>
     <w:p>
@@ -1872,7 +1795,7 @@
         <w:rPr>
           <w:color w:val="FF0000"/>
         </w:rPr>
-        <w:t>3</w:t>
+        <w:t>1</w:t>
       </w:r>
       <w:r>
         <w:rPr>
@@ -1881,124 +1804,107 @@
         <w:t xml:space="preserve">. </w:t>
       </w:r>
       <w:r>
-        <w:t>The actor enters contact information</w:t>
-      </w:r>
-    </w:p>
-    <w:p>
-      <w:pPr>
-        <w:tabs>
-          <w:tab w:val="left" w:pos="360"/>
-          <w:tab w:val="left" w:pos="720"/>
-          <w:tab w:val="left" w:pos="1080"/>
-          <w:tab w:val="left" w:pos="1440"/>
-        </w:tabs>
-      </w:pPr>
-      <w:r>
-        <w:tab/>
-      </w:r>
-      <w:r>
-        <w:tab/>
-      </w:r>
-      <w:r>
-        <w:tab/>
-      </w:r>
-      <w:r>
-        <w:tab/>
-      </w:r>
-      <w:r>
-        <w:tab/>
-      </w:r>
-      <w:r>
-        <w:tab/>
-      </w:r>
-      <w:r>
-        <w:tab/>
-      </w:r>
-      <w:r>
-        <w:rPr>
-          <w:color w:val="FF0000"/>
-        </w:rPr>
-        <w:t>D4.</w:t>
-      </w:r>
-      <w:r>
-        <w:rPr>
-          <w:color w:val="FF0000"/>
-        </w:rPr>
-        <w:t xml:space="preserve"> </w:t>
-      </w:r>
-      <w:r>
-        <w:t>Perform D</w:t>
-      </w:r>
-    </w:p>
-    <w:p>
-      <w:pPr>
-        <w:tabs>
-          <w:tab w:val="left" w:pos="360"/>
-          <w:tab w:val="left" w:pos="720"/>
-          <w:tab w:val="left" w:pos="1080"/>
-          <w:tab w:val="left" w:pos="1440"/>
-        </w:tabs>
-      </w:pPr>
-    </w:p>
-    <w:p>
-      <w:pPr>
-        <w:tabs>
-          <w:tab w:val="left" w:pos="360"/>
-          <w:tab w:val="left" w:pos="720"/>
-          <w:tab w:val="left" w:pos="1080"/>
-          <w:tab w:val="left" w:pos="1440"/>
-        </w:tabs>
-      </w:pPr>
-      <w:r>
-        <w:tab/>
-      </w:r>
-      <w:r>
-        <w:tab/>
-      </w:r>
-      <w:r>
-        <w:tab/>
-      </w:r>
-      <w:r>
-        <w:tab/>
-      </w:r>
-      <w:r>
-        <w:tab/>
-      </w:r>
-      <w:r>
-        <w:rPr>
-          <w:b/>
-        </w:rPr>
-        <w:t xml:space="preserve">Condition 3: </w:t>
-      </w:r>
-      <w:r>
-        <w:t>The actor closes the program before the completion of the procedure</w:t>
-      </w:r>
-    </w:p>
-    <w:p>
-      <w:pPr>
-        <w:tabs>
-          <w:tab w:val="left" w:pos="360"/>
-          <w:tab w:val="left" w:pos="720"/>
-          <w:tab w:val="left" w:pos="1080"/>
-          <w:tab w:val="left" w:pos="1440"/>
-        </w:tabs>
-      </w:pPr>
-      <w:r>
-        <w:tab/>
-      </w:r>
-      <w:r>
-        <w:tab/>
-      </w:r>
-      <w:r>
-        <w:tab/>
-      </w:r>
-      <w:r>
-        <w:tab/>
-      </w:r>
-      <w:r>
-        <w:tab/>
-      </w:r>
-      <w:r>
+        <w:t>The guest will need to contact the conference center.</w:t>
+      </w:r>
+    </w:p>
+    <w:p>
+      <w:pPr>
+        <w:tabs>
+          <w:tab w:val="left" w:pos="360"/>
+          <w:tab w:val="left" w:pos="720"/>
+          <w:tab w:val="left" w:pos="1080"/>
+          <w:tab w:val="left" w:pos="1440"/>
+        </w:tabs>
+      </w:pPr>
+      <w:r>
+        <w:tab/>
+      </w:r>
+      <w:r>
+        <w:tab/>
+      </w:r>
+      <w:r>
+        <w:tab/>
+      </w:r>
+      <w:r>
+        <w:tab/>
+      </w:r>
+      <w:r>
+        <w:tab/>
+      </w:r>
+      <w:r>
+        <w:tab/>
+      </w:r>
+      <w:r>
+        <w:t>(Implies use of CC employee terminal)</w:t>
+      </w:r>
+    </w:p>
+    <w:p>
+      <w:pPr>
+        <w:tabs>
+          <w:tab w:val="left" w:pos="360"/>
+          <w:tab w:val="left" w:pos="720"/>
+          <w:tab w:val="left" w:pos="1080"/>
+          <w:tab w:val="left" w:pos="1440"/>
+        </w:tabs>
+      </w:pPr>
+    </w:p>
+    <w:p>
+      <w:pPr>
+        <w:pStyle w:val="ListParagraph"/>
+        <w:tabs>
+          <w:tab w:val="left" w:pos="360"/>
+          <w:tab w:val="left" w:pos="720"/>
+          <w:tab w:val="left" w:pos="1080"/>
+          <w:tab w:val="left" w:pos="1440"/>
+        </w:tabs>
+        <w:ind w:left="1440"/>
+      </w:pPr>
+      <w:r>
+        <w:tab/>
+      </w:r>
+      <w:r>
+        <w:rPr>
+          <w:b/>
+        </w:rPr>
+        <w:t xml:space="preserve">Condition </w:t>
+      </w:r>
+      <w:r>
+        <w:rPr>
+          <w:b/>
+        </w:rPr>
+        <w:t>2</w:t>
+      </w:r>
+      <w:r>
+        <w:rPr>
+          <w:b/>
+        </w:rPr>
+        <w:t xml:space="preserve">: </w:t>
+      </w:r>
+      <w:r>
+        <w:t>A separate guest is registering to attend a session simultaneously and submits before the completion of a form in progress – altering the amount of available seats, this causes an internal error upon submission.</w:t>
+      </w:r>
+    </w:p>
+    <w:p>
+      <w:pPr>
+        <w:pStyle w:val="ListParagraph"/>
+        <w:tabs>
+          <w:tab w:val="left" w:pos="360"/>
+          <w:tab w:val="left" w:pos="720"/>
+          <w:tab w:val="left" w:pos="1080"/>
+          <w:tab w:val="left" w:pos="1440"/>
+        </w:tabs>
+        <w:ind w:left="1440"/>
+      </w:pPr>
+      <w:r>
+        <w:rPr>
+          <w:b/>
+        </w:rPr>
+        <w:tab/>
+      </w:r>
+      <w:r>
+        <w:rPr>
+          <w:b/>
+        </w:rPr>
         <w:tab/>
       </w:r>
       <w:r>
@@ -2011,7 +1917,7 @@
         <w:rPr>
           <w:color w:val="FF0000"/>
         </w:rPr>
-        <w:t>5</w:t>
+        <w:t>2</w:t>
       </w:r>
       <w:r>
         <w:rPr>
@@ -2020,71 +1926,259 @@
         <w:t xml:space="preserve">. </w:t>
       </w:r>
       <w:r>
-        <w:t>If the actor closes the program at any point during execution, either they have registered for the session, or they haven’t</w:t>
-      </w:r>
-      <w:r>
-        <w:t>. No exception handling action must be considered.</w:t>
-      </w:r>
-    </w:p>
-    <w:p>
-      <w:pPr>
-        <w:tabs>
-          <w:tab w:val="left" w:pos="360"/>
-          <w:tab w:val="left" w:pos="720"/>
-          <w:tab w:val="left" w:pos="1080"/>
-          <w:tab w:val="left" w:pos="1440"/>
-        </w:tabs>
-      </w:pPr>
-      <w:r>
-        <w:tab/>
-      </w:r>
-      <w:r>
-        <w:tab/>
-      </w:r>
-      <w:r>
-        <w:tab/>
-      </w:r>
-      <w:r>
-        <w:tab/>
-      </w:r>
-      <w:r>
-        <w:tab/>
-      </w:r>
-      <w:r>
-        <w:rPr>
-          <w:b/>
-        </w:rPr>
-        <w:t xml:space="preserve">Condition 4: </w:t>
-      </w:r>
-      <w:r>
-        <w:t>An internal database error occurs</w:t>
-      </w:r>
-    </w:p>
-    <w:p>
-      <w:pPr>
-        <w:tabs>
-          <w:tab w:val="left" w:pos="360"/>
-          <w:tab w:val="left" w:pos="720"/>
-          <w:tab w:val="left" w:pos="1080"/>
-          <w:tab w:val="left" w:pos="1440"/>
-        </w:tabs>
-      </w:pPr>
-      <w:r>
-        <w:tab/>
-      </w:r>
-      <w:r>
-        <w:tab/>
-      </w:r>
-      <w:r>
-        <w:tab/>
-      </w:r>
-      <w:r>
-        <w:tab/>
-      </w:r>
-      <w:r>
-        <w:tab/>
-      </w:r>
-      <w:r>
+        <w:t>The actor will need to resubmit their form</w:t>
+      </w:r>
+    </w:p>
+    <w:p>
+      <w:pPr>
+        <w:pStyle w:val="ListParagraph"/>
+        <w:tabs>
+          <w:tab w:val="left" w:pos="360"/>
+          <w:tab w:val="left" w:pos="720"/>
+          <w:tab w:val="left" w:pos="1080"/>
+          <w:tab w:val="left" w:pos="1440"/>
+        </w:tabs>
+        <w:ind w:left="1440"/>
+      </w:pPr>
+      <w:r>
+        <w:rPr>
+          <w:color w:val="FF0000"/>
+        </w:rPr>
+        <w:tab/>
+      </w:r>
+      <w:r>
+        <w:rPr>
+          <w:color w:val="FF0000"/>
+        </w:rPr>
+        <w:tab/>
+      </w:r>
+      <w:r>
+        <w:rPr>
+          <w:color w:val="FF0000"/>
+        </w:rPr>
+        <w:tab/>
+        <w:t>D3</w:t>
+      </w:r>
+      <w:r>
+        <w:rPr>
+          <w:color w:val="FF0000"/>
+        </w:rPr>
+        <w:t>.</w:t>
+      </w:r>
+      <w:r>
+        <w:t xml:space="preserve"> Perform step A</w:t>
+      </w:r>
+    </w:p>
+    <w:p>
+      <w:pPr>
+        <w:pStyle w:val="ListParagraph"/>
+        <w:tabs>
+          <w:tab w:val="left" w:pos="360"/>
+          <w:tab w:val="left" w:pos="720"/>
+          <w:tab w:val="left" w:pos="1080"/>
+          <w:tab w:val="left" w:pos="1440"/>
+        </w:tabs>
+        <w:ind w:left="1440"/>
+      </w:pPr>
+      <w:r>
+        <w:rPr>
+          <w:color w:val="FF0000"/>
+        </w:rPr>
+        <w:tab/>
+      </w:r>
+      <w:r>
+        <w:rPr>
+          <w:color w:val="FF0000"/>
+        </w:rPr>
+        <w:tab/>
+        <w:t>D4</w:t>
+      </w:r>
+      <w:r>
+        <w:rPr>
+          <w:color w:val="FF0000"/>
+        </w:rPr>
+        <w:t xml:space="preserve">. </w:t>
+      </w:r>
+      <w:r>
+        <w:t>If the session is now full, they will not be able to attend.</w:t>
+      </w:r>
+    </w:p>
+    <w:p>
+      <w:pPr>
+        <w:pStyle w:val="ListParagraph"/>
+        <w:tabs>
+          <w:tab w:val="left" w:pos="360"/>
+          <w:tab w:val="left" w:pos="720"/>
+          <w:tab w:val="left" w:pos="1080"/>
+          <w:tab w:val="left" w:pos="1440"/>
+        </w:tabs>
+        <w:ind w:left="1440"/>
+        <w:rPr>
+          <w:color w:val="FF0000"/>
+        </w:rPr>
+      </w:pPr>
+      <w:r>
+        <w:rPr>
+          <w:color w:val="FF0000"/>
+        </w:rPr>
+        <w:tab/>
+      </w:r>
+    </w:p>
+    <w:p>
+      <w:pPr>
+        <w:pStyle w:val="ListParagraph"/>
+        <w:tabs>
+          <w:tab w:val="left" w:pos="360"/>
+          <w:tab w:val="left" w:pos="720"/>
+          <w:tab w:val="left" w:pos="1080"/>
+          <w:tab w:val="left" w:pos="1440"/>
+        </w:tabs>
+        <w:ind w:left="1440"/>
+      </w:pPr>
+      <w:r>
+        <w:rPr>
+          <w:color w:val="FF0000"/>
+        </w:rPr>
+        <w:tab/>
+      </w:r>
+      <w:r>
+        <w:rPr>
+          <w:b/>
+        </w:rPr>
+        <w:t>C</w:t>
+      </w:r>
+      <w:r>
+        <w:rPr>
+          <w:b/>
+        </w:rPr>
+        <w:t xml:space="preserve">ondition 3: </w:t>
+      </w:r>
+      <w:r>
+        <w:t>A session is full when the guest attempts to register.</w:t>
+      </w:r>
+    </w:p>
+    <w:p>
+      <w:pPr>
+        <w:pStyle w:val="ListParagraph"/>
+        <w:tabs>
+          <w:tab w:val="left" w:pos="360"/>
+          <w:tab w:val="left" w:pos="720"/>
+          <w:tab w:val="left" w:pos="1080"/>
+          <w:tab w:val="left" w:pos="1440"/>
+        </w:tabs>
+        <w:ind w:left="1440"/>
+      </w:pPr>
+      <w:r>
+        <w:rPr>
+          <w:b/>
+        </w:rPr>
+        <w:tab/>
+      </w:r>
+      <w:r>
+        <w:rPr>
+          <w:b/>
+        </w:rPr>
+        <w:tab/>
+      </w:r>
+      <w:r>
+        <w:rPr>
+          <w:color w:val="FF0000"/>
+        </w:rPr>
+        <w:t xml:space="preserve">D5. </w:t>
+      </w:r>
+      <w:r>
+        <w:t xml:space="preserve">The guest is prompted that the request to attend has failed, and </w:t>
+      </w:r>
+    </w:p>
+    <w:p>
+      <w:pPr>
+        <w:pStyle w:val="ListParagraph"/>
+        <w:tabs>
+          <w:tab w:val="left" w:pos="360"/>
+          <w:tab w:val="left" w:pos="720"/>
+          <w:tab w:val="left" w:pos="1080"/>
+          <w:tab w:val="left" w:pos="1440"/>
+        </w:tabs>
+        <w:ind w:left="1440"/>
+      </w:pPr>
+      <w:r>
+        <w:rPr>
+          <w:color w:val="FF0000"/>
+        </w:rPr>
+        <w:tab/>
+      </w:r>
+      <w:r>
+        <w:rPr>
+          <w:color w:val="FF0000"/>
+        </w:rPr>
+        <w:tab/>
+      </w:r>
+      <w:proofErr w:type="gramStart"/>
+      <w:r>
+        <w:t>they</w:t>
+      </w:r>
+      <w:proofErr w:type="gramEnd"/>
+      <w:r>
+        <w:t xml:space="preserve"> will be unable to attend the session.</w:t>
+      </w:r>
+    </w:p>
+    <w:p>
+      <w:pPr>
+        <w:pStyle w:val="ListParagraph"/>
+        <w:tabs>
+          <w:tab w:val="left" w:pos="360"/>
+          <w:tab w:val="left" w:pos="720"/>
+          <w:tab w:val="left" w:pos="1080"/>
+          <w:tab w:val="left" w:pos="1440"/>
+        </w:tabs>
+        <w:ind w:left="1440"/>
+      </w:pPr>
+    </w:p>
+    <w:p>
+      <w:pPr>
+        <w:pStyle w:val="ListParagraph"/>
+        <w:tabs>
+          <w:tab w:val="left" w:pos="360"/>
+          <w:tab w:val="left" w:pos="720"/>
+          <w:tab w:val="left" w:pos="1080"/>
+          <w:tab w:val="left" w:pos="1440"/>
+        </w:tabs>
+        <w:ind w:left="1440"/>
+      </w:pPr>
+      <w:r>
+        <w:tab/>
+      </w:r>
+      <w:r>
+        <w:rPr>
+          <w:b/>
+        </w:rPr>
+        <w:t>Condition 4:</w:t>
+      </w:r>
+      <w:r>
+        <w:t xml:space="preserve"> The session does not exist in the system.</w:t>
+      </w:r>
+    </w:p>
+    <w:p>
+      <w:pPr>
+        <w:pStyle w:val="ListParagraph"/>
+        <w:tabs>
+          <w:tab w:val="left" w:pos="360"/>
+          <w:tab w:val="left" w:pos="720"/>
+          <w:tab w:val="left" w:pos="1080"/>
+          <w:tab w:val="left" w:pos="1440"/>
+        </w:tabs>
+        <w:ind w:left="1440"/>
+      </w:pPr>
+      <w:r>
+        <w:rPr>
+          <w:b/>
+        </w:rPr>
+        <w:tab/>
+      </w:r>
+      <w:r>
+        <w:rPr>
+          <w:b/>
+        </w:rPr>
         <w:tab/>
       </w:r>
       <w:r>
@@ -2094,18 +2188,8 @@
         <w:t xml:space="preserve">D6. </w:t>
       </w:r>
       <w:r>
-        <w:t>The guest will need to contact the conference center.</w:t>
-      </w:r>
-    </w:p>
-    <w:p>
-      <w:pPr>
-        <w:tabs>
-          <w:tab w:val="left" w:pos="360"/>
-          <w:tab w:val="left" w:pos="720"/>
-          <w:tab w:val="left" w:pos="1080"/>
-          <w:tab w:val="left" w:pos="1440"/>
-        </w:tabs>
-      </w:pPr>
+        <w:t xml:space="preserve">The user will have to enter a new search query. </w:t>
+      </w:r>
     </w:p>
     <w:p>
       <w:pPr>
@@ -2118,113 +2202,6 @@
         </w:tabs>
         <w:ind w:left="1440"/>
       </w:pPr>
-      <w:r>
-        <w:tab/>
-      </w:r>
-      <w:r>
-        <w:rPr>
-          <w:b/>
-        </w:rPr>
-        <w:t xml:space="preserve">Condition 5: </w:t>
-      </w:r>
-      <w:r>
-        <w:t>A separate guest is registering to attend a session simultaneously and submits before the completion of a form in progress – altering the amount of available seats, this causes an internal error upon submission.</w:t>
-      </w:r>
-    </w:p>
-    <w:p>
-      <w:pPr>
-        <w:pStyle w:val="ListParagraph"/>
-        <w:tabs>
-          <w:tab w:val="left" w:pos="360"/>
-          <w:tab w:val="left" w:pos="720"/>
-          <w:tab w:val="left" w:pos="1080"/>
-          <w:tab w:val="left" w:pos="1440"/>
-        </w:tabs>
-        <w:ind w:left="1440"/>
-      </w:pPr>
-      <w:r>
-        <w:rPr>
-          <w:b/>
-        </w:rPr>
-        <w:tab/>
-      </w:r>
-      <w:r>
-        <w:rPr>
-          <w:b/>
-        </w:rPr>
-        <w:tab/>
-      </w:r>
-      <w:r>
-        <w:rPr>
-          <w:color w:val="FF0000"/>
-        </w:rPr>
-        <w:t xml:space="preserve">D7. </w:t>
-      </w:r>
-      <w:r>
-        <w:t>The actor will need to resubmit their form</w:t>
-      </w:r>
-    </w:p>
-    <w:p>
-      <w:pPr>
-        <w:pStyle w:val="ListParagraph"/>
-        <w:tabs>
-          <w:tab w:val="left" w:pos="360"/>
-          <w:tab w:val="left" w:pos="720"/>
-          <w:tab w:val="left" w:pos="1080"/>
-          <w:tab w:val="left" w:pos="1440"/>
-        </w:tabs>
-        <w:ind w:left="1440"/>
-      </w:pPr>
-      <w:r>
-        <w:rPr>
-          <w:color w:val="FF0000"/>
-        </w:rPr>
-        <w:tab/>
-      </w:r>
-      <w:r>
-        <w:rPr>
-          <w:color w:val="FF0000"/>
-        </w:rPr>
-        <w:tab/>
-      </w:r>
-      <w:r>
-        <w:rPr>
-          <w:color w:val="FF0000"/>
-        </w:rPr>
-        <w:tab/>
-        <w:t>D8.</w:t>
-      </w:r>
-      <w:r>
-        <w:t xml:space="preserve"> Perform step A</w:t>
-      </w:r>
-    </w:p>
-    <w:p>
-      <w:pPr>
-        <w:pStyle w:val="ListParagraph"/>
-        <w:tabs>
-          <w:tab w:val="left" w:pos="360"/>
-          <w:tab w:val="left" w:pos="720"/>
-          <w:tab w:val="left" w:pos="1080"/>
-          <w:tab w:val="left" w:pos="1440"/>
-        </w:tabs>
-        <w:ind w:left="1440"/>
-      </w:pPr>
-      <w:r>
-        <w:rPr>
-          <w:color w:val="FF0000"/>
-        </w:rPr>
-        <w:tab/>
-      </w:r>
-      <w:r>
-        <w:rPr>
-          <w:color w:val="FF0000"/>
-        </w:rPr>
-        <w:tab/>
-        <w:t xml:space="preserve">D9. </w:t>
-      </w:r>
-      <w:r>
-        <w:t>If the session is now full, they will not be able to attend.</w:t>
-      </w:r>
     </w:p>
     <w:p>
       <w:pPr>
@@ -2340,7 +2317,19 @@
         <w:ind w:left="1980" w:firstLine="0"/>
       </w:pPr>
       <w:r>
-        <w:t xml:space="preserve">The system searches the record database for sessions with instances of that conference name, and builds the table shown in the original PD. </w:t>
+        <w:t xml:space="preserve">The system searches the record database for </w:t>
+      </w:r>
+      <w:r>
+        <w:t>the instance of that conference</w:t>
+      </w:r>
+      <w:r>
+        <w:t>, and builds the table shown in the original PD</w:t>
+      </w:r>
+      <w:r>
+        <w:t xml:space="preserve"> by accessing the sessions contained within that Conference object</w:t>
+      </w:r>
+      <w:r>
+        <w:t xml:space="preserve">. </w:t>
       </w:r>
     </w:p>
     <w:p>
@@ -2378,7 +2367,13 @@
         <w:ind w:left="1980" w:firstLine="0"/>
       </w:pPr>
       <w:r>
-        <w:t>The system displays the information to the actor, and/or saves the generated document.</w:t>
+        <w:t>The system displays the information to the actor,</w:t>
+      </w:r>
+      <w:r>
+        <w:t xml:space="preserve"> a</w:t>
+      </w:r>
+      <w:r>
+        <w:t>nd saves the generated document.</w:t>
       </w:r>
     </w:p>
     <w:p>
@@ -2532,6 +2527,146 @@
     </w:p>
     <w:p>
       <w:pPr>
+        <w:tabs>
+          <w:tab w:val="left" w:pos="360"/>
+          <w:tab w:val="left" w:pos="720"/>
+          <w:tab w:val="left" w:pos="1080"/>
+          <w:tab w:val="left" w:pos="1440"/>
+        </w:tabs>
+      </w:pPr>
+      <w:r>
+        <w:tab/>
+      </w:r>
+      <w:r>
+        <w:tab/>
+      </w:r>
+      <w:r>
+        <w:tab/>
+      </w:r>
+      <w:r>
+        <w:tab/>
+      </w:r>
+      <w:r>
+        <w:tab/>
+      </w:r>
+      <w:r>
+        <w:tab/>
+      </w:r>
+      <w:r>
+        <w:t>(Implies use of CC employee terminal)</w:t>
+      </w:r>
+    </w:p>
+    <w:p>
+      <w:pPr>
+        <w:tabs>
+          <w:tab w:val="left" w:pos="360"/>
+          <w:tab w:val="left" w:pos="720"/>
+          <w:tab w:val="left" w:pos="1080"/>
+          <w:tab w:val="left" w:pos="1440"/>
+        </w:tabs>
+      </w:pPr>
+    </w:p>
+    <w:p>
+      <w:pPr>
+        <w:tabs>
+          <w:tab w:val="left" w:pos="360"/>
+          <w:tab w:val="left" w:pos="720"/>
+          <w:tab w:val="left" w:pos="1080"/>
+          <w:tab w:val="left" w:pos="1440"/>
+        </w:tabs>
+      </w:pPr>
+      <w:r>
+        <w:tab/>
+      </w:r>
+      <w:r>
+        <w:tab/>
+      </w:r>
+      <w:r>
+        <w:tab/>
+      </w:r>
+      <w:r>
+        <w:tab/>
+      </w:r>
+      <w:r>
+        <w:tab/>
+      </w:r>
+      <w:r>
+        <w:rPr>
+          <w:b/>
+        </w:rPr>
+        <w:t xml:space="preserve">Condition 2: </w:t>
+      </w:r>
+      <w:r>
+        <w:t>The conference is not found</w:t>
+      </w:r>
+    </w:p>
+    <w:p>
+      <w:pPr>
+        <w:tabs>
+          <w:tab w:val="left" w:pos="360"/>
+          <w:tab w:val="left" w:pos="720"/>
+          <w:tab w:val="left" w:pos="1080"/>
+          <w:tab w:val="left" w:pos="1440"/>
+        </w:tabs>
+      </w:pPr>
+      <w:r>
+        <w:rPr>
+          <w:b/>
+        </w:rPr>
+        <w:tab/>
+      </w:r>
+      <w:r>
+        <w:rPr>
+          <w:b/>
+        </w:rPr>
+        <w:tab/>
+      </w:r>
+      <w:r>
+        <w:rPr>
+          <w:b/>
+        </w:rPr>
+        <w:tab/>
+      </w:r>
+      <w:r>
+        <w:rPr>
+          <w:b/>
+        </w:rPr>
+        <w:tab/>
+      </w:r>
+      <w:r>
+        <w:rPr>
+          <w:b/>
+        </w:rPr>
+        <w:tab/>
+      </w:r>
+      <w:r>
+        <w:rPr>
+          <w:b/>
+        </w:rPr>
+        <w:tab/>
+      </w:r>
+      <w:r>
+        <w:rPr>
+          <w:color w:val="FF0000"/>
+        </w:rPr>
+        <w:t xml:space="preserve">D2. </w:t>
+      </w:r>
+      <w:r>
+        <w:t>The actor will need to enter a different search query.</w:t>
+      </w:r>
+    </w:p>
+    <w:p>
+      <w:pPr>
+        <w:tabs>
+          <w:tab w:val="left" w:pos="360"/>
+          <w:tab w:val="left" w:pos="720"/>
+          <w:tab w:val="left" w:pos="1080"/>
+          <w:tab w:val="left" w:pos="1440"/>
+        </w:tabs>
+      </w:pPr>
+    </w:p>
+    <w:p>
+      <w:pPr>
         <w:pStyle w:val="ListParagraph"/>
         <w:numPr>
           <w:ilvl w:val="0"/>
@@ -2547,6 +2682,12 @@
       <w:r>
         <w:rPr>
           <w:i/>
+        </w:rPr>
+        <w:t xml:space="preserve"> </w:t>
+      </w:r>
+      <w:r>
+        <w:rPr>
+          <w:i/>
           <w:highlight w:val="yellow"/>
         </w:rPr>
         <w:t>View Record</w:t>
@@ -2570,10 +2711,17 @@
         <w:rPr>
           <w:u w:val="single"/>
         </w:rPr>
+        <w:lastRenderedPageBreak/>
         <w:t>Purpose:</w:t>
       </w:r>
       <w:r>
-        <w:t xml:space="preserve"> This use case provides the ability to look at an overview for all conferences in the system, past and present. It shows all information about all events. The intended actor for this use case is a conference center employee.</w:t>
+        <w:t xml:space="preserve"> This use case provides the ability to look at an overview for all conferences in the system, past and present. It shows all information about all events. </w:t>
+      </w:r>
+      <w:r>
+        <w:t>Anyone can use this part of the system</w:t>
+      </w:r>
+      <w:r>
+        <w:t>.</w:t>
       </w:r>
     </w:p>
     <w:p>
@@ -2613,7 +2761,13 @@
         <w:ind w:left="1980" w:firstLine="0"/>
       </w:pPr>
       <w:r>
-        <w:t>A conference center employee executes the view record procedure</w:t>
+        <w:t>A</w:t>
+      </w:r>
+      <w:r>
+        <w:t>n actor</w:t>
+      </w:r>
+      <w:r>
+        <w:t xml:space="preserve"> executes the view record procedure</w:t>
       </w:r>
     </w:p>
     <w:p>
@@ -2632,7 +2786,6 @@
         <w:ind w:left="1980" w:firstLine="0"/>
       </w:pPr>
       <w:r>
-        <w:lastRenderedPageBreak/>
         <w:t xml:space="preserve">The system performs </w:t>
       </w:r>
       <w:r>
@@ -2817,6 +2970,39 @@
       </w:r>
       <w:r>
         <w:t xml:space="preserve"> The actor will need to contact the conference center.</w:t>
+      </w:r>
+    </w:p>
+    <w:p>
+      <w:pPr>
+        <w:tabs>
+          <w:tab w:val="left" w:pos="360"/>
+          <w:tab w:val="left" w:pos="720"/>
+          <w:tab w:val="left" w:pos="1080"/>
+          <w:tab w:val="left" w:pos="1440"/>
+        </w:tabs>
+      </w:pPr>
+      <w:r>
+        <w:tab/>
+      </w:r>
+      <w:r>
+        <w:tab/>
+      </w:r>
+      <w:r>
+        <w:tab/>
+      </w:r>
+      <w:r>
+        <w:tab/>
+      </w:r>
+      <w:r>
+        <w:tab/>
+      </w:r>
+      <w:r>
+        <w:tab/>
+      </w:r>
+      <w:bookmarkStart w:id="0" w:name="_GoBack"/>
+      <w:bookmarkEnd w:id="0"/>
+      <w:r>
+        <w:t>(Implies use of CC employee terminal)</w:t>
       </w:r>
     </w:p>
     <w:p>
@@ -3997,6 +4183,33 @@
       <w:contextualSpacing/>
     </w:pPr>
   </w:style>
+  <w:style w:type="paragraph" w:styleId="BalloonText">
+    <w:name w:val="Balloon Text"/>
+    <w:basedOn w:val="Normal"/>
+    <w:link w:val="BalloonTextChar"/>
+    <w:uiPriority w:val="99"/>
+    <w:semiHidden/>
+    <w:unhideWhenUsed/>
+    <w:rsid w:val="00A67979"/>
+    <w:rPr>
+      <w:rFonts w:ascii="Segoe UI" w:hAnsi="Segoe UI" w:cs="Segoe UI"/>
+      <w:sz w:val="18"/>
+      <w:szCs w:val="18"/>
+    </w:rPr>
+  </w:style>
+  <w:style w:type="character" w:customStyle="1" w:styleId="BalloonTextChar">
+    <w:name w:val="Balloon Text Char"/>
+    <w:basedOn w:val="DefaultParagraphFont"/>
+    <w:link w:val="BalloonText"/>
+    <w:uiPriority w:val="99"/>
+    <w:semiHidden/>
+    <w:rsid w:val="00A67979"/>
+    <w:rPr>
+      <w:rFonts w:ascii="Segoe UI" w:eastAsia="Times New Roman" w:hAnsi="Segoe UI" w:cs="Segoe UI"/>
+      <w:sz w:val="18"/>
+      <w:szCs w:val="18"/>
+    </w:rPr>
+  </w:style>
 </w:styles>
 </file>
 

</xml_diff>